<commit_message>
Git Manual add new content about origin commit
</commit_message>
<xml_diff>
--- a/Git Manual.docx
+++ b/Git Manual.docx
@@ -344,7 +344,7 @@
     <w:p>
       <w:pPr>
         <w:rPr>
-          <w:rFonts w:ascii="Times New Roman" w:eastAsia="宋体" w:hAnsi="Times New Roman" w:hint="eastAsia"/>
+          <w:rFonts w:ascii="Times New Roman" w:eastAsia="宋体" w:hAnsi="Times New Roman"/>
         </w:rPr>
       </w:pPr>
       <w:r>
@@ -416,7 +416,7 @@
     <w:p>
       <w:pPr>
         <w:rPr>
-          <w:rFonts w:ascii="Times New Roman" w:eastAsia="宋体" w:hAnsi="Times New Roman" w:hint="eastAsia"/>
+          <w:rFonts w:ascii="Times New Roman" w:eastAsia="宋体" w:hAnsi="Times New Roman"/>
         </w:rPr>
       </w:pPr>
       <w:r>
@@ -429,7 +429,7 @@
     <w:p>
       <w:pPr>
         <w:rPr>
-          <w:rFonts w:ascii="Times New Roman" w:eastAsia="宋体" w:hAnsi="Times New Roman" w:hint="eastAsia"/>
+          <w:rFonts w:ascii="Times New Roman" w:eastAsia="宋体" w:hAnsi="Times New Roman"/>
         </w:rPr>
       </w:pPr>
       <w:r>
@@ -454,7 +454,7 @@
     <w:p>
       <w:pPr>
         <w:rPr>
-          <w:rFonts w:ascii="Times New Roman" w:eastAsia="宋体" w:hAnsi="Times New Roman" w:hint="eastAsia"/>
+          <w:rFonts w:ascii="Times New Roman" w:eastAsia="宋体" w:hAnsi="Times New Roman"/>
         </w:rPr>
       </w:pPr>
       <w:r>
@@ -473,7 +473,7 @@
     <w:p>
       <w:pPr>
         <w:rPr>
-          <w:rFonts w:ascii="Times New Roman" w:eastAsia="宋体" w:hAnsi="Times New Roman"/>
+          <w:rFonts w:ascii="Times New Roman" w:eastAsia="宋体" w:hAnsi="Times New Roman" w:hint="eastAsia"/>
         </w:rPr>
       </w:pPr>
       <w:r>
@@ -527,6 +527,283 @@
             </a:graphic>
           </wp:inline>
         </w:drawing>
+      </w:r>
+    </w:p>
+    <w:p>
+      <w:pPr>
+        <w:rPr>
+          <w:rFonts w:ascii="Times New Roman" w:eastAsia="宋体" w:hAnsi="Times New Roman" w:hint="eastAsia"/>
+        </w:rPr>
+      </w:pPr>
+      <w:r>
+        <w:rPr>
+          <w:rFonts w:ascii="Times New Roman" w:eastAsia="宋体" w:hAnsi="Times New Roman" w:hint="eastAsia"/>
+        </w:rPr>
+        <w:t>提交文件</w:t>
+      </w:r>
+    </w:p>
+    <w:p>
+      <w:pPr>
+        <w:rPr>
+          <w:rFonts w:ascii="Times New Roman" w:eastAsia="宋体" w:hAnsi="Times New Roman" w:hint="eastAsia"/>
+        </w:rPr>
+      </w:pPr>
+      <w:r>
+        <w:rPr>
+          <w:rFonts w:ascii="Times New Roman" w:eastAsia="宋体" w:hAnsi="Times New Roman" w:hint="eastAsia"/>
+        </w:rPr>
+        <w:t>$git commit -m "message"</w:t>
+      </w:r>
+    </w:p>
+    <w:p>
+      <w:pPr>
+        <w:rPr>
+          <w:rFonts w:ascii="Times New Roman" w:eastAsia="宋体" w:hAnsi="Times New Roman" w:hint="eastAsia"/>
+        </w:rPr>
+      </w:pPr>
+      <w:r>
+        <w:rPr>
+          <w:rFonts w:ascii="Times New Roman" w:eastAsia="宋体" w:hAnsi="Times New Roman"/>
+          <w:noProof/>
+        </w:rPr>
+        <w:drawing>
+          <wp:inline distT="0" distB="0" distL="0" distR="0">
+            <wp:extent cx="4737100" cy="2762250"/>
+            <wp:effectExtent l="19050" t="0" r="6350" b="0"/>
+            <wp:docPr id="3" name="图片 1"/>
+            <wp:cNvGraphicFramePr>
+              <a:graphicFrameLocks xmlns:a="http://schemas.openxmlformats.org/drawingml/2006/main" noChangeAspect="1"/>
+            </wp:cNvGraphicFramePr>
+            <a:graphic xmlns:a="http://schemas.openxmlformats.org/drawingml/2006/main">
+              <a:graphicData uri="http://schemas.openxmlformats.org/drawingml/2006/picture">
+                <pic:pic xmlns:pic="http://schemas.openxmlformats.org/drawingml/2006/picture">
+                  <pic:nvPicPr>
+                    <pic:cNvPr id="0" name="Picture 1"/>
+                    <pic:cNvPicPr>
+                      <a:picLocks noChangeAspect="1" noChangeArrowheads="1"/>
+                    </pic:cNvPicPr>
+                  </pic:nvPicPr>
+                  <pic:blipFill>
+                    <a:blip r:embed="rId9"/>
+                    <a:srcRect/>
+                    <a:stretch>
+                      <a:fillRect/>
+                    </a:stretch>
+                  </pic:blipFill>
+                  <pic:spPr bwMode="auto">
+                    <a:xfrm>
+                      <a:off x="0" y="0"/>
+                      <a:ext cx="4737100" cy="2762250"/>
+                    </a:xfrm>
+                    <a:prstGeom prst="rect">
+                      <a:avLst/>
+                    </a:prstGeom>
+                    <a:noFill/>
+                    <a:ln w="9525">
+                      <a:noFill/>
+                      <a:miter lim="800000"/>
+                      <a:headEnd/>
+                      <a:tailEnd/>
+                    </a:ln>
+                  </pic:spPr>
+                </pic:pic>
+              </a:graphicData>
+            </a:graphic>
+          </wp:inline>
+        </w:drawing>
+      </w:r>
+    </w:p>
+    <w:p>
+      <w:pPr>
+        <w:rPr>
+          <w:rFonts w:ascii="Times New Roman" w:eastAsia="宋体" w:hAnsi="Times New Roman" w:hint="eastAsia"/>
+          <w:noProof/>
+        </w:rPr>
+      </w:pPr>
+      <w:r>
+        <w:rPr>
+          <w:rFonts w:ascii="Times New Roman" w:eastAsia="宋体" w:hAnsi="Times New Roman" w:hint="eastAsia"/>
+          <w:noProof/>
+        </w:rPr>
+        <w:lastRenderedPageBreak/>
+        <w:t>远程仓库</w:t>
+      </w:r>
+    </w:p>
+    <w:p>
+      <w:pPr>
+        <w:rPr>
+          <w:rFonts w:ascii="Times New Roman" w:eastAsia="宋体" w:hAnsi="Times New Roman" w:hint="eastAsia"/>
+          <w:noProof/>
+        </w:rPr>
+      </w:pPr>
+      <w:r>
+        <w:rPr>
+          <w:rFonts w:ascii="Times New Roman" w:eastAsia="宋体" w:hAnsi="Times New Roman" w:hint="eastAsia"/>
+          <w:noProof/>
+        </w:rPr>
+        <w:t>1.</w:t>
+      </w:r>
+      <w:r>
+        <w:rPr>
+          <w:rFonts w:ascii="Times New Roman" w:eastAsia="宋体" w:hAnsi="Times New Roman" w:hint="eastAsia"/>
+          <w:noProof/>
+        </w:rPr>
+        <w:t>在</w:t>
+      </w:r>
+      <w:r>
+        <w:rPr>
+          <w:rFonts w:ascii="Times New Roman" w:eastAsia="宋体" w:hAnsi="Times New Roman" w:hint="eastAsia"/>
+          <w:noProof/>
+        </w:rPr>
+        <w:t>github</w:t>
+      </w:r>
+      <w:r>
+        <w:rPr>
+          <w:rFonts w:ascii="Times New Roman" w:eastAsia="宋体" w:hAnsi="Times New Roman" w:hint="eastAsia"/>
+          <w:noProof/>
+        </w:rPr>
+        <w:t>上建立仓库</w:t>
+      </w:r>
+    </w:p>
+    <w:p>
+      <w:pPr>
+        <w:rPr>
+          <w:rFonts w:ascii="Times New Roman" w:eastAsia="宋体" w:hAnsi="Times New Roman" w:hint="eastAsia"/>
+        </w:rPr>
+      </w:pPr>
+      <w:r>
+        <w:rPr>
+          <w:rFonts w:ascii="Times New Roman" w:eastAsia="宋体" w:hAnsi="Times New Roman"/>
+          <w:noProof/>
+        </w:rPr>
+        <w:drawing>
+          <wp:inline distT="0" distB="0" distL="0" distR="0">
+            <wp:extent cx="5274310" cy="3168396"/>
+            <wp:effectExtent l="19050" t="0" r="2540" b="0"/>
+            <wp:docPr id="5" name="图片 4"/>
+            <wp:cNvGraphicFramePr>
+              <a:graphicFrameLocks xmlns:a="http://schemas.openxmlformats.org/drawingml/2006/main" noChangeAspect="1"/>
+            </wp:cNvGraphicFramePr>
+            <a:graphic xmlns:a="http://schemas.openxmlformats.org/drawingml/2006/main">
+              <a:graphicData uri="http://schemas.openxmlformats.org/drawingml/2006/picture">
+                <pic:pic xmlns:pic="http://schemas.openxmlformats.org/drawingml/2006/picture">
+                  <pic:nvPicPr>
+                    <pic:cNvPr id="0" name="Picture 4"/>
+                    <pic:cNvPicPr>
+                      <a:picLocks noChangeAspect="1" noChangeArrowheads="1"/>
+                    </pic:cNvPicPr>
+                  </pic:nvPicPr>
+                  <pic:blipFill>
+                    <a:blip r:embed="rId10"/>
+                    <a:srcRect/>
+                    <a:stretch>
+                      <a:fillRect/>
+                    </a:stretch>
+                  </pic:blipFill>
+                  <pic:spPr bwMode="auto">
+                    <a:xfrm>
+                      <a:off x="0" y="0"/>
+                      <a:ext cx="5274310" cy="3168396"/>
+                    </a:xfrm>
+                    <a:prstGeom prst="rect">
+                      <a:avLst/>
+                    </a:prstGeom>
+                    <a:noFill/>
+                    <a:ln w="9525">
+                      <a:noFill/>
+                      <a:miter lim="800000"/>
+                      <a:headEnd/>
+                      <a:tailEnd/>
+                    </a:ln>
+                  </pic:spPr>
+                </pic:pic>
+              </a:graphicData>
+            </a:graphic>
+          </wp:inline>
+        </w:drawing>
+      </w:r>
+    </w:p>
+    <w:p>
+      <w:pPr>
+        <w:rPr>
+          <w:rFonts w:ascii="Times New Roman" w:eastAsia="宋体" w:hAnsi="Times New Roman" w:hint="eastAsia"/>
+        </w:rPr>
+      </w:pPr>
+      <w:r>
+        <w:rPr>
+          <w:rFonts w:ascii="Times New Roman" w:eastAsia="宋体" w:hAnsi="Times New Roman"/>
+          <w:noProof/>
+        </w:rPr>
+        <w:drawing>
+          <wp:inline distT="0" distB="0" distL="0" distR="0">
+            <wp:extent cx="5274310" cy="3275468"/>
+            <wp:effectExtent l="19050" t="0" r="2540" b="0"/>
+            <wp:docPr id="7" name="图片 7"/>
+            <wp:cNvGraphicFramePr>
+              <a:graphicFrameLocks xmlns:a="http://schemas.openxmlformats.org/drawingml/2006/main" noChangeAspect="1"/>
+            </wp:cNvGraphicFramePr>
+            <a:graphic xmlns:a="http://schemas.openxmlformats.org/drawingml/2006/main">
+              <a:graphicData uri="http://schemas.openxmlformats.org/drawingml/2006/picture">
+                <pic:pic xmlns:pic="http://schemas.openxmlformats.org/drawingml/2006/picture">
+                  <pic:nvPicPr>
+                    <pic:cNvPr id="0" name="Picture 7"/>
+                    <pic:cNvPicPr>
+                      <a:picLocks noChangeAspect="1" noChangeArrowheads="1"/>
+                    </pic:cNvPicPr>
+                  </pic:nvPicPr>
+                  <pic:blipFill>
+                    <a:blip r:embed="rId11"/>
+                    <a:srcRect/>
+                    <a:stretch>
+                      <a:fillRect/>
+                    </a:stretch>
+                  </pic:blipFill>
+                  <pic:spPr bwMode="auto">
+                    <a:xfrm>
+                      <a:off x="0" y="0"/>
+                      <a:ext cx="5274310" cy="3275468"/>
+                    </a:xfrm>
+                    <a:prstGeom prst="rect">
+                      <a:avLst/>
+                    </a:prstGeom>
+                    <a:noFill/>
+                    <a:ln w="9525">
+                      <a:noFill/>
+                      <a:miter lim="800000"/>
+                      <a:headEnd/>
+                      <a:tailEnd/>
+                    </a:ln>
+                  </pic:spPr>
+                </pic:pic>
+              </a:graphicData>
+            </a:graphic>
+          </wp:inline>
+        </w:drawing>
+      </w:r>
+    </w:p>
+    <w:p>
+      <w:pPr>
+        <w:rPr>
+          <w:rFonts w:ascii="Times New Roman" w:eastAsia="宋体" w:hAnsi="Times New Roman"/>
+        </w:rPr>
+      </w:pPr>
+      <w:r>
+        <w:rPr>
+          <w:rFonts w:ascii="Times New Roman" w:eastAsia="宋体" w:hAnsi="Times New Roman" w:hint="eastAsia"/>
+        </w:rPr>
+        <w:t>上图中</w:t>
+      </w:r>
+      <w:r>
+        <w:rPr>
+          <w:rFonts w:ascii="Times New Roman" w:eastAsia="宋体" w:hAnsi="Times New Roman" w:hint="eastAsia"/>
+        </w:rPr>
+        <w:t>SSH</w:t>
+      </w:r>
+      <w:r>
+        <w:rPr>
+          <w:rFonts w:ascii="Times New Roman" w:eastAsia="宋体" w:hAnsi="Times New Roman" w:hint="eastAsia"/>
+        </w:rPr>
+        <w:t>后的字符串就是远程仓库的地址</w:t>
       </w:r>
     </w:p>
     <w:sectPr>

</xml_diff>

<commit_message>
add entirely ssh connect
</commit_message>
<xml_diff>
--- a/Git Manual.docx
+++ b/Git Manual.docx
@@ -784,7 +784,7 @@
     <w:p>
       <w:pPr>
         <w:rPr>
-          <w:rFonts w:ascii="Times New Roman" w:eastAsia="宋体" w:hAnsi="Times New Roman" w:hint="eastAsia"/>
+          <w:rFonts w:ascii="Times New Roman" w:eastAsia="宋体" w:hAnsi="Times New Roman"/>
         </w:rPr>
       </w:pPr>
       <w:r>
@@ -833,14 +833,14 @@
     <w:p>
       <w:pPr>
         <w:rPr>
-          <w:rFonts w:ascii="Times New Roman" w:eastAsia="宋体" w:hAnsi="Times New Roman" w:hint="eastAsia"/>
-        </w:rPr>
-      </w:pPr>
-    </w:p>
-    <w:p>
-      <w:pPr>
-        <w:rPr>
-          <w:rFonts w:ascii="Times New Roman" w:eastAsia="宋体" w:hAnsi="Times New Roman" w:hint="eastAsia"/>
+          <w:rFonts w:ascii="Times New Roman" w:eastAsia="宋体" w:hAnsi="Times New Roman"/>
+        </w:rPr>
+      </w:pPr>
+    </w:p>
+    <w:p>
+      <w:pPr>
+        <w:rPr>
+          <w:rFonts w:ascii="Times New Roman" w:eastAsia="宋体" w:hAnsi="Times New Roman"/>
         </w:rPr>
       </w:pPr>
       <w:r>
@@ -901,7 +901,7 @@
     <w:p>
       <w:pPr>
         <w:rPr>
-          <w:rFonts w:ascii="Times New Roman" w:eastAsia="宋体" w:hAnsi="Times New Roman" w:hint="eastAsia"/>
+          <w:rFonts w:ascii="Times New Roman" w:eastAsia="宋体" w:hAnsi="Times New Roman"/>
         </w:rPr>
       </w:pPr>
       <w:r>
@@ -920,7 +920,7 @@
     <w:p>
       <w:pPr>
         <w:rPr>
-          <w:rFonts w:ascii="Times New Roman" w:eastAsia="宋体" w:hAnsi="Times New Roman" w:hint="eastAsia"/>
+          <w:rFonts w:ascii="Times New Roman" w:eastAsia="宋体" w:hAnsi="Times New Roman"/>
         </w:rPr>
       </w:pPr>
       <w:r>
@@ -933,7 +933,7 @@
     <w:p>
       <w:pPr>
         <w:rPr>
-          <w:rFonts w:ascii="Times New Roman" w:eastAsia="宋体" w:hAnsi="Times New Roman" w:hint="eastAsia"/>
+          <w:rFonts w:ascii="Times New Roman" w:eastAsia="宋体" w:hAnsi="Times New Roman"/>
         </w:rPr>
       </w:pPr>
       <w:r>
@@ -964,7 +964,7 @@
     <w:p>
       <w:pPr>
         <w:rPr>
-          <w:rFonts w:ascii="Times New Roman" w:eastAsia="宋体" w:hAnsi="Times New Roman" w:hint="eastAsia"/>
+          <w:rFonts w:ascii="Times New Roman" w:eastAsia="宋体" w:hAnsi="Times New Roman"/>
         </w:rPr>
       </w:pPr>
       <w:r>
@@ -983,7 +983,7 @@
     <w:p>
       <w:pPr>
         <w:rPr>
-          <w:rFonts w:ascii="Times New Roman" w:eastAsia="宋体" w:hAnsi="Times New Roman" w:hint="eastAsia"/>
+          <w:rFonts w:ascii="Times New Roman" w:eastAsia="宋体" w:hAnsi="Times New Roman"/>
         </w:rPr>
       </w:pPr>
       <w:r>
@@ -1014,7 +1014,7 @@
     <w:p>
       <w:pPr>
         <w:rPr>
-          <w:rFonts w:ascii="Times New Roman" w:eastAsia="宋体" w:hAnsi="Times New Roman" w:hint="eastAsia"/>
+          <w:rFonts w:ascii="Times New Roman" w:eastAsia="宋体" w:hAnsi="Times New Roman"/>
         </w:rPr>
       </w:pPr>
       <w:r>
@@ -1033,7 +1033,7 @@
     <w:p>
       <w:pPr>
         <w:rPr>
-          <w:rFonts w:ascii="Times New Roman" w:eastAsia="宋体" w:hAnsi="Times New Roman" w:hint="eastAsia"/>
+          <w:rFonts w:ascii="Times New Roman" w:eastAsia="宋体" w:hAnsi="Times New Roman"/>
         </w:rPr>
       </w:pPr>
       <w:r>
@@ -1052,7 +1052,7 @@
     <w:p>
       <w:pPr>
         <w:rPr>
-          <w:rFonts w:ascii="Times New Roman" w:eastAsia="宋体" w:hAnsi="Times New Roman" w:hint="eastAsia"/>
+          <w:rFonts w:ascii="Times New Roman" w:eastAsia="宋体" w:hAnsi="Times New Roman"/>
         </w:rPr>
       </w:pPr>
       <w:r>
@@ -1095,7 +1095,7 @@
     <w:p>
       <w:pPr>
         <w:rPr>
-          <w:rFonts w:ascii="Times New Roman" w:eastAsia="宋体" w:hAnsi="Times New Roman" w:hint="eastAsia"/>
+          <w:rFonts w:ascii="Times New Roman" w:eastAsia="宋体" w:hAnsi="Times New Roman"/>
         </w:rPr>
       </w:pPr>
       <w:r>
@@ -1153,7 +1153,7 @@
     <w:p>
       <w:pPr>
         <w:rPr>
-          <w:rFonts w:ascii="Times New Roman" w:eastAsia="宋体" w:hAnsi="Times New Roman" w:hint="eastAsia"/>
+          <w:rFonts w:ascii="Times New Roman" w:eastAsia="宋体" w:hAnsi="Times New Roman"/>
         </w:rPr>
       </w:pPr>
       <w:r>
@@ -1190,7 +1190,7 @@
     <w:p>
       <w:pPr>
         <w:rPr>
-          <w:rFonts w:ascii="Times New Roman" w:eastAsia="宋体" w:hAnsi="Times New Roman" w:hint="eastAsia"/>
+          <w:rFonts w:ascii="Times New Roman" w:eastAsia="宋体" w:hAnsi="Times New Roman"/>
         </w:rPr>
       </w:pPr>
       <w:r>
@@ -1222,7 +1222,7 @@
     <w:p>
       <w:pPr>
         <w:rPr>
-          <w:rFonts w:ascii="Times New Roman" w:eastAsia="宋体" w:hAnsi="Times New Roman" w:hint="eastAsia"/>
+          <w:rFonts w:ascii="Times New Roman" w:eastAsia="宋体" w:hAnsi="Times New Roman"/>
         </w:rPr>
       </w:pPr>
       <w:r>
@@ -1319,7 +1319,7 @@
     <w:p>
       <w:pPr>
         <w:rPr>
-          <w:rFonts w:ascii="Times New Roman" w:eastAsia="宋体" w:hAnsi="Times New Roman" w:hint="eastAsia"/>
+          <w:rFonts w:ascii="Times New Roman" w:eastAsia="宋体" w:hAnsi="Times New Roman"/>
         </w:rPr>
       </w:pPr>
       <w:r>
@@ -1377,7 +1377,7 @@
     <w:p>
       <w:pPr>
         <w:rPr>
-          <w:rFonts w:ascii="Times New Roman" w:eastAsia="宋体" w:hAnsi="Times New Roman" w:hint="eastAsia"/>
+          <w:rFonts w:ascii="Times New Roman" w:eastAsia="宋体" w:hAnsi="Times New Roman"/>
         </w:rPr>
       </w:pPr>
       <w:r>
@@ -1454,9 +1454,208 @@
     <w:p>
       <w:pPr>
         <w:rPr>
-          <w:rFonts w:ascii="Times New Roman" w:eastAsia="宋体" w:hAnsi="Times New Roman"/>
-        </w:rPr>
-      </w:pPr>
+          <w:rFonts w:ascii="Times New Roman" w:eastAsia="宋体" w:hAnsi="Times New Roman" w:hint="eastAsia"/>
+        </w:rPr>
+      </w:pPr>
+      <w:r>
+        <w:rPr>
+          <w:rFonts w:ascii="Times New Roman" w:eastAsia="宋体" w:hAnsi="Times New Roman" w:hint="eastAsia"/>
+        </w:rPr>
+        <w:t>推送到远程仓库</w:t>
+      </w:r>
+    </w:p>
+    <w:p>
+      <w:pPr>
+        <w:rPr>
+          <w:rFonts w:ascii="Times New Roman" w:eastAsia="宋体" w:hAnsi="Times New Roman" w:hint="eastAsia"/>
+        </w:rPr>
+      </w:pPr>
+      <w:r>
+        <w:rPr>
+          <w:rFonts w:ascii="Times New Roman" w:eastAsia="宋体" w:hAnsi="Times New Roman" w:hint="eastAsia"/>
+        </w:rPr>
+        <w:t>1.</w:t>
+      </w:r>
+      <w:r>
+        <w:rPr>
+          <w:rFonts w:ascii="Times New Roman" w:eastAsia="宋体" w:hAnsi="Times New Roman" w:hint="eastAsia"/>
+        </w:rPr>
+        <w:t>添加远程仓库</w:t>
+      </w:r>
+    </w:p>
+    <w:p>
+      <w:pPr>
+        <w:rPr>
+          <w:rFonts w:ascii="Times New Roman" w:eastAsia="宋体" w:hAnsi="Times New Roman" w:hint="eastAsia"/>
+        </w:rPr>
+      </w:pPr>
+      <w:r>
+        <w:rPr>
+          <w:rFonts w:ascii="Times New Roman" w:eastAsia="宋体" w:hAnsi="Times New Roman" w:hint="eastAsia"/>
+        </w:rPr>
+        <w:lastRenderedPageBreak/>
+        <w:t>$git remote add origin git@github.com:LoveNine/GitData.git</w:t>
+      </w:r>
+    </w:p>
+    <w:p>
+      <w:pPr>
+        <w:rPr>
+          <w:rFonts w:ascii="Times New Roman" w:eastAsia="宋体" w:hAnsi="Times New Roman" w:hint="eastAsia"/>
+        </w:rPr>
+      </w:pPr>
+      <w:r>
+        <w:rPr>
+          <w:rFonts w:ascii="Times New Roman" w:eastAsia="宋体" w:hAnsi="Times New Roman" w:hint="eastAsia"/>
+        </w:rPr>
+        <w:t>2.</w:t>
+      </w:r>
+      <w:r>
+        <w:rPr>
+          <w:rFonts w:ascii="Times New Roman" w:eastAsia="宋体" w:hAnsi="Times New Roman" w:hint="eastAsia"/>
+        </w:rPr>
+        <w:t>推送</w:t>
+      </w:r>
+      <w:r>
+        <w:rPr>
+          <w:rFonts w:ascii="Times New Roman" w:eastAsia="宋体" w:hAnsi="Times New Roman" w:hint="eastAsia"/>
+        </w:rPr>
+        <w:t>master</w:t>
+      </w:r>
+      <w:r>
+        <w:rPr>
+          <w:rFonts w:ascii="Times New Roman" w:eastAsia="宋体" w:hAnsi="Times New Roman" w:hint="eastAsia"/>
+        </w:rPr>
+        <w:t>分支到远程仓库</w:t>
+      </w:r>
+    </w:p>
+    <w:p>
+      <w:pPr>
+        <w:rPr>
+          <w:rFonts w:ascii="Times New Roman" w:eastAsia="宋体" w:hAnsi="Times New Roman"/>
+        </w:rPr>
+      </w:pPr>
+      <w:r>
+        <w:rPr>
+          <w:rFonts w:ascii="Times New Roman" w:eastAsia="宋体" w:hAnsi="Times New Roman" w:hint="eastAsia"/>
+        </w:rPr>
+        <w:t>$git push -u origin master</w:t>
+      </w:r>
+    </w:p>
+    <w:p>
+      <w:pPr>
+        <w:rPr>
+          <w:rFonts w:ascii="Times New Roman" w:eastAsia="宋体" w:hAnsi="Times New Roman" w:hint="eastAsia"/>
+        </w:rPr>
+      </w:pPr>
+      <w:r>
+        <w:rPr>
+          <w:rFonts w:ascii="Times New Roman" w:eastAsia="宋体" w:hAnsi="Times New Roman"/>
+          <w:noProof/>
+        </w:rPr>
+        <w:drawing>
+          <wp:inline distT="0" distB="0" distL="0" distR="0">
+            <wp:extent cx="5274310" cy="2927735"/>
+            <wp:effectExtent l="19050" t="0" r="2540" b="0"/>
+            <wp:docPr id="8" name="图片 1"/>
+            <wp:cNvGraphicFramePr>
+              <a:graphicFrameLocks xmlns:a="http://schemas.openxmlformats.org/drawingml/2006/main" noChangeAspect="1"/>
+            </wp:cNvGraphicFramePr>
+            <a:graphic xmlns:a="http://schemas.openxmlformats.org/drawingml/2006/main">
+              <a:graphicData uri="http://schemas.openxmlformats.org/drawingml/2006/picture">
+                <pic:pic xmlns:pic="http://schemas.openxmlformats.org/drawingml/2006/picture">
+                  <pic:nvPicPr>
+                    <pic:cNvPr id="0" name="Picture 1"/>
+                    <pic:cNvPicPr>
+                      <a:picLocks noChangeAspect="1" noChangeArrowheads="1"/>
+                    </pic:cNvPicPr>
+                  </pic:nvPicPr>
+                  <pic:blipFill>
+                    <a:blip r:embed="rId16"/>
+                    <a:srcRect/>
+                    <a:stretch>
+                      <a:fillRect/>
+                    </a:stretch>
+                  </pic:blipFill>
+                  <pic:spPr bwMode="auto">
+                    <a:xfrm>
+                      <a:off x="0" y="0"/>
+                      <a:ext cx="5274310" cy="2927735"/>
+                    </a:xfrm>
+                    <a:prstGeom prst="rect">
+                      <a:avLst/>
+                    </a:prstGeom>
+                    <a:noFill/>
+                    <a:ln w="9525">
+                      <a:noFill/>
+                      <a:miter lim="800000"/>
+                      <a:headEnd/>
+                      <a:tailEnd/>
+                    </a:ln>
+                  </pic:spPr>
+                </pic:pic>
+              </a:graphicData>
+            </a:graphic>
+          </wp:inline>
+        </w:drawing>
+      </w:r>
+    </w:p>
+    <w:p>
+      <w:pPr>
+        <w:rPr>
+          <w:rFonts w:ascii="Times New Roman" w:eastAsia="宋体" w:hAnsi="Times New Roman"/>
+        </w:rPr>
+      </w:pPr>
+      <w:r>
+        <w:rPr>
+          <w:rFonts w:ascii="Times New Roman" w:eastAsia="宋体" w:hAnsi="Times New Roman"/>
+          <w:noProof/>
+        </w:rPr>
+        <w:drawing>
+          <wp:inline distT="0" distB="0" distL="0" distR="0">
+            <wp:extent cx="5274310" cy="2642820"/>
+            <wp:effectExtent l="19050" t="0" r="2540" b="0"/>
+            <wp:docPr id="11" name="图片 4"/>
+            <wp:cNvGraphicFramePr>
+              <a:graphicFrameLocks xmlns:a="http://schemas.openxmlformats.org/drawingml/2006/main" noChangeAspect="1"/>
+            </wp:cNvGraphicFramePr>
+            <a:graphic xmlns:a="http://schemas.openxmlformats.org/drawingml/2006/main">
+              <a:graphicData uri="http://schemas.openxmlformats.org/drawingml/2006/picture">
+                <pic:pic xmlns:pic="http://schemas.openxmlformats.org/drawingml/2006/picture">
+                  <pic:nvPicPr>
+                    <pic:cNvPr id="0" name="Picture 4"/>
+                    <pic:cNvPicPr>
+                      <a:picLocks noChangeAspect="1" noChangeArrowheads="1"/>
+                    </pic:cNvPicPr>
+                  </pic:nvPicPr>
+                  <pic:blipFill>
+                    <a:blip r:embed="rId17"/>
+                    <a:srcRect/>
+                    <a:stretch>
+                      <a:fillRect/>
+                    </a:stretch>
+                  </pic:blipFill>
+                  <pic:spPr bwMode="auto">
+                    <a:xfrm>
+                      <a:off x="0" y="0"/>
+                      <a:ext cx="5274310" cy="2642820"/>
+                    </a:xfrm>
+                    <a:prstGeom prst="rect">
+                      <a:avLst/>
+                    </a:prstGeom>
+                    <a:noFill/>
+                    <a:ln w="9525">
+                      <a:noFill/>
+                      <a:miter lim="800000"/>
+                      <a:headEnd/>
+                      <a:tailEnd/>
+                    </a:ln>
+                  </pic:spPr>
+                </pic:pic>
+              </a:graphicData>
+            </a:graphic>
+          </wp:inline>
+        </w:drawing>
+      </w:r>
     </w:p>
     <w:sectPr>
       <w:pgSz w:w="11906" w:h="16838"/>

</xml_diff>